<commit_message>
Fix a mistake in Assignment 3
</commit_message>
<xml_diff>
--- a/Report/Assignment 3 Yiqing.docx
+++ b/Report/Assignment 3 Yiqing.docx
@@ -1409,10 +1409,10 @@
           <w:noProof/>
         </w:rPr>
         <w:drawing>
-          <wp:inline distT="0" distB="0" distL="0" distR="0" wp14:anchorId="735A7BA0" wp14:editId="4CFBCE5E">
-            <wp:extent cx="3296051" cy="1096074"/>
-            <wp:effectExtent l="0" t="0" r="6350" b="0"/>
-            <wp:docPr id="4" name="Picture 4" descr="Graphical user interface, text, website&#10;&#10;Description automatically generated"/>
+          <wp:inline distT="0" distB="0" distL="0" distR="0" wp14:anchorId="70E22C2F" wp14:editId="1C98F9CB">
+            <wp:extent cx="3295465" cy="1278610"/>
+            <wp:effectExtent l="0" t="0" r="0" b="4445"/>
+            <wp:docPr id="1" name="Picture 1" descr="Text&#10;&#10;Description automatically generated"/>
             <wp:cNvGraphicFramePr>
               <a:graphicFrameLocks xmlns:a="http://schemas.openxmlformats.org/drawingml/2006/main" noChangeAspect="1"/>
             </wp:cNvGraphicFramePr>
@@ -1420,7 +1420,7 @@
               <a:graphicData uri="http://schemas.openxmlformats.org/drawingml/2006/picture">
                 <pic:pic xmlns:pic="http://schemas.openxmlformats.org/drawingml/2006/picture">
                   <pic:nvPicPr>
-                    <pic:cNvPr id="4" name="Picture 4" descr="Graphical user interface, text, website&#10;&#10;Description automatically generated"/>
+                    <pic:cNvPr id="1" name="Picture 1" descr="Text&#10;&#10;Description automatically generated"/>
                     <pic:cNvPicPr/>
                   </pic:nvPicPr>
                   <pic:blipFill>
@@ -1438,7 +1438,7 @@
                   <pic:spPr>
                     <a:xfrm>
                       <a:off x="0" y="0"/>
-                      <a:ext cx="3371221" cy="1121071"/>
+                      <a:ext cx="3302743" cy="1281434"/>
                     </a:xfrm>
                     <a:prstGeom prst="rect">
                       <a:avLst/>
@@ -1635,6 +1635,52 @@
     <w:p>
       <w:pPr>
         <w:pStyle w:val="ListParagraph"/>
+        <w:rPr>
+          <w:b/>
+          <w:bCs/>
+          <w:i/>
+          <w:iCs/>
+          <w:sz w:val="20"/>
+          <w:szCs w:val="20"/>
+        </w:rPr>
+      </w:pPr>
+      <w:r>
+        <w:rPr>
+          <w:b/>
+          <w:bCs/>
+          <w:i/>
+          <w:iCs/>
+          <w:sz w:val="20"/>
+          <w:szCs w:val="20"/>
+        </w:rPr>
+        <w:t xml:space="preserve">+ </w:t>
+      </w:r>
+      <w:r>
+        <w:rPr>
+          <w:b/>
+          <w:bCs/>
+          <w:i/>
+          <w:iCs/>
+          <w:sz w:val="20"/>
+          <w:szCs w:val="20"/>
+        </w:rPr>
+        <w:t>src/main/java/edu/neu/coe/info6205/union_find/</w:t>
+      </w:r>
+      <w:r>
+        <w:rPr>
+          <w:b/>
+          <w:bCs/>
+          <w:i/>
+          <w:iCs/>
+          <w:sz w:val="20"/>
+          <w:szCs w:val="20"/>
+        </w:rPr>
+        <w:t>UFClientAnalysis.py</w:t>
+      </w:r>
+    </w:p>
+    <w:p>
+      <w:pPr>
+        <w:pStyle w:val="ListParagraph"/>
         <w:numPr>
           <w:ilvl w:val="0"/>
           <w:numId w:val="2"/>
@@ -1678,7 +1724,25 @@
           <w:rPr>
             <w:rFonts w:ascii="Cambria Math" w:hAnsi="Cambria Math"/>
           </w:rPr>
-          <m:t>m=n-1 (n&gt;0)</m:t>
+          <m:t>m=</m:t>
+        </m:r>
+        <m:r>
+          <m:rPr>
+            <m:sty m:val="bi"/>
+          </m:rPr>
+          <w:rPr>
+            <w:rFonts w:ascii="Cambria Math" w:hAnsi="Cambria Math"/>
+          </w:rPr>
+          <m:t>0.366n⋅log(n)</m:t>
+        </m:r>
+        <m:r>
+          <m:rPr>
+            <m:sty m:val="bi"/>
+          </m:rPr>
+          <w:rPr>
+            <w:rFonts w:ascii="Cambria Math" w:hAnsi="Cambria Math"/>
+          </w:rPr>
+          <m:t xml:space="preserve"> (n&gt;0)</m:t>
         </m:r>
       </m:oMath>
     </w:p>
@@ -1727,6 +1791,7 @@
         </w:rPr>
         <w:t xml:space="preserve">Design a </w:t>
       </w:r>
+      <w:proofErr w:type="spellStart"/>
       <w:proofErr w:type="gramStart"/>
       <w:r>
         <w:rPr>
@@ -1735,7 +1800,17 @@
           <w:i/>
           <w:iCs/>
         </w:rPr>
-        <w:t>multiCount(</w:t>
+        <w:t>multiCount</w:t>
+      </w:r>
+      <w:proofErr w:type="spellEnd"/>
+      <w:r>
+        <w:rPr>
+          <w:b/>
+          <w:bCs/>
+          <w:i/>
+          <w:iCs/>
+        </w:rPr>
+        <w:t>(</w:t>
       </w:r>
       <w:proofErr w:type="gramEnd"/>
       <w:r>
@@ -1745,7 +1820,43 @@
           <w:i/>
           <w:iCs/>
         </w:rPr>
-        <w:t>int startN, int times)</w:t>
+        <w:t xml:space="preserve">int </w:t>
+      </w:r>
+      <w:r>
+        <w:rPr>
+          <w:b/>
+          <w:bCs/>
+          <w:i/>
+          <w:iCs/>
+        </w:rPr>
+        <w:t>start</w:t>
+      </w:r>
+      <w:r>
+        <w:rPr>
+          <w:b/>
+          <w:bCs/>
+          <w:i/>
+          <w:iCs/>
+        </w:rPr>
+        <w:t xml:space="preserve">, int </w:t>
+      </w:r>
+      <w:r>
+        <w:rPr>
+          <w:b/>
+          <w:bCs/>
+          <w:i/>
+          <w:iCs/>
+        </w:rPr>
+        <w:t>end, int step</w:t>
+      </w:r>
+      <w:r>
+        <w:rPr>
+          <w:b/>
+          <w:bCs/>
+          <w:i/>
+          <w:iCs/>
+        </w:rPr>
+        <w:t>)</w:t>
       </w:r>
       <w:r>
         <w:rPr>
@@ -1814,61 +1925,6 @@
           <w:b/>
           <w:bCs/>
         </w:rPr>
-        <w:t xml:space="preserve">Apply the Doubling Method to the </w:t>
-      </w:r>
-      <w:r>
-        <w:rPr>
-          <w:b/>
-          <w:bCs/>
-          <w:i/>
-          <w:iCs/>
-        </w:rPr>
-        <w:t>multiCount</w:t>
-      </w:r>
-      <w:r>
-        <w:rPr>
-          <w:b/>
-          <w:bCs/>
-        </w:rPr>
-        <w:t xml:space="preserve"> function i.e., </w:t>
-      </w:r>
-      <m:oMath>
-        <m:r>
-          <m:rPr>
-            <m:sty m:val="bi"/>
-          </m:rPr>
-          <w:rPr>
-            <w:rFonts w:ascii="Cambria Math" w:hAnsi="Cambria Math"/>
-          </w:rPr>
-          <m:t>n=n*2</m:t>
-        </m:r>
-      </m:oMath>
-      <w:r>
-        <w:rPr>
-          <w:b/>
-          <w:bCs/>
-        </w:rPr>
-        <w:t>.</w:t>
-      </w:r>
-    </w:p>
-    <w:p>
-      <w:pPr>
-        <w:pStyle w:val="ListParagraph"/>
-        <w:numPr>
-          <w:ilvl w:val="1"/>
-          <w:numId w:val="9"/>
-        </w:numPr>
-        <w:ind w:left="2160"/>
-        <w:rPr>
-          <w:b/>
-          <w:bCs/>
-        </w:rPr>
-      </w:pPr>
-      <w:r>
-        <w:rPr>
-          <w:b/>
-          <w:bCs/>
-        </w:rPr>
         <w:t xml:space="preserve">Modify the main function of </w:t>
       </w:r>
       <w:r>
@@ -1885,7 +1941,21 @@
           <w:b/>
           <w:bCs/>
         </w:rPr>
-        <w:t xml:space="preserve">. When there are 2 input arguments from the command line, parse the first one as the initial </w:t>
+        <w:t xml:space="preserve">. When there are </w:t>
+      </w:r>
+      <w:r>
+        <w:rPr>
+          <w:b/>
+          <w:bCs/>
+        </w:rPr>
+        <w:t>3</w:t>
+      </w:r>
+      <w:r>
+        <w:rPr>
+          <w:b/>
+          <w:bCs/>
+        </w:rPr>
+        <w:t xml:space="preserve"> input arguments from the command line, parse the first one as the initial </w:t>
       </w:r>
       <m:oMath>
         <m:r>
@@ -1903,14 +1973,46 @@
           <w:b/>
           <w:bCs/>
         </w:rPr>
-        <w:t xml:space="preserve"> and the second one as the </w:t>
-      </w:r>
-      <w:r>
-        <w:rPr>
-          <w:b/>
-          <w:bCs/>
-        </w:rPr>
-        <w:t>number of times to repeat.</w:t>
+        <w:t xml:space="preserve">, </w:t>
+      </w:r>
+      <w:r>
+        <w:rPr>
+          <w:b/>
+          <w:bCs/>
+        </w:rPr>
+        <w:t xml:space="preserve">the second one as the </w:t>
+      </w:r>
+      <w:r>
+        <w:rPr>
+          <w:b/>
+          <w:bCs/>
+        </w:rPr>
+        <w:t xml:space="preserve">maximum </w:t>
+      </w:r>
+      <m:oMath>
+        <m:r>
+          <m:rPr>
+            <m:sty m:val="bi"/>
+          </m:rPr>
+          <w:rPr>
+            <w:rFonts w:ascii="Cambria Math" w:hAnsi="Cambria Math"/>
+          </w:rPr>
+          <m:t>n</m:t>
+        </m:r>
+      </m:oMath>
+      <w:r>
+        <w:rPr>
+          <w:b/>
+          <w:bCs/>
+        </w:rPr>
+        <w:t>, and the third one as the step size</w:t>
+      </w:r>
+      <w:r>
+        <w:rPr>
+          <w:b/>
+          <w:bCs/>
+        </w:rPr>
+        <w:t>.</w:t>
       </w:r>
     </w:p>
     <w:p>
@@ -1930,13 +2032,125 @@
         <w:rPr>
           <w:b/>
           <w:bCs/>
+        </w:rPr>
+        <w:t xml:space="preserve">Save the result into a csv file for the sake of analyzing the dataset in </w:t>
+      </w:r>
+      <w:r>
+        <w:rPr>
+          <w:b/>
+          <w:bCs/>
+          <w:i/>
+          <w:iCs/>
+        </w:rPr>
+        <w:t>Python</w:t>
+      </w:r>
+      <w:r>
+        <w:rPr>
+          <w:b/>
+          <w:bCs/>
+        </w:rPr>
+        <w:t>.</w:t>
+      </w:r>
+    </w:p>
+    <w:p>
+      <w:pPr>
+        <w:pStyle w:val="ListParagraph"/>
+        <w:numPr>
+          <w:ilvl w:val="1"/>
+          <w:numId w:val="9"/>
+        </w:numPr>
+        <w:ind w:left="2160"/>
+        <w:rPr>
+          <w:b/>
+          <w:bCs/>
+        </w:rPr>
+      </w:pPr>
+      <w:r>
+        <w:rPr>
+          <w:b/>
+          <w:bCs/>
+        </w:rPr>
+        <w:t xml:space="preserve">Let </w:t>
+      </w:r>
+      <m:oMath>
+        <m:r>
+          <m:rPr>
+            <m:sty m:val="bi"/>
+          </m:rPr>
+          <w:rPr>
+            <w:rFonts w:ascii="Cambria Math" w:hAnsi="Cambria Math"/>
+          </w:rPr>
+          <m:t>start=10</m:t>
+        </m:r>
+      </m:oMath>
+      <w:r>
+        <w:rPr>
+          <w:b/>
+          <w:bCs/>
+        </w:rPr>
+        <w:t xml:space="preserve">, </w:t>
+      </w:r>
+      <m:oMath>
+        <m:r>
+          <m:rPr>
+            <m:sty m:val="bi"/>
+          </m:rPr>
+          <w:rPr>
+            <w:rFonts w:ascii="Cambria Math" w:hAnsi="Cambria Math"/>
+          </w:rPr>
+          <m:t>end=10000</m:t>
+        </m:r>
+      </m:oMath>
+      <w:r>
+        <w:rPr>
+          <w:b/>
+          <w:bCs/>
+        </w:rPr>
+        <w:t xml:space="preserve">, </w:t>
+      </w:r>
+      <m:oMath>
+        <m:r>
+          <m:rPr>
+            <m:sty m:val="bi"/>
+          </m:rPr>
+          <w:rPr>
+            <w:rFonts w:ascii="Cambria Math" w:hAnsi="Cambria Math"/>
+          </w:rPr>
+          <m:t>step=20</m:t>
+        </m:r>
+      </m:oMath>
+      <w:r>
+        <w:rPr>
+          <w:b/>
+          <w:bCs/>
+        </w:rPr>
+        <w:t xml:space="preserve"> and here is the result:</w:t>
+      </w:r>
+    </w:p>
+    <w:p>
+      <w:pPr>
+        <w:pStyle w:val="ListParagraph"/>
+        <w:numPr>
+          <w:ilvl w:val="1"/>
+          <w:numId w:val="9"/>
+        </w:numPr>
+        <w:ind w:left="2160"/>
+        <w:rPr>
+          <w:b/>
+          <w:bCs/>
+        </w:rPr>
+      </w:pPr>
+      <w:r>
+        <w:rPr>
+          <w:b/>
+          <w:bCs/>
           <w:noProof/>
         </w:rPr>
         <w:drawing>
-          <wp:inline distT="0" distB="0" distL="0" distR="0" wp14:anchorId="57BD66FD" wp14:editId="1F7B28C3">
-            <wp:extent cx="4254285" cy="2002150"/>
-            <wp:effectExtent l="0" t="0" r="635" b="5080"/>
-            <wp:docPr id="5" name="Picture 5" descr="Text&#10;&#10;Description automatically generated"/>
+          <wp:inline distT="0" distB="0" distL="0" distR="0" wp14:anchorId="2F6B3DB8" wp14:editId="1C237911">
+            <wp:extent cx="966555" cy="1363851"/>
+            <wp:effectExtent l="0" t="0" r="0" b="0"/>
+            <wp:docPr id="8" name="Picture 8" descr="A screenshot of a computer&#10;&#10;Description automatically generated with low confidence"/>
             <wp:cNvGraphicFramePr>
               <a:graphicFrameLocks xmlns:a="http://schemas.openxmlformats.org/drawingml/2006/main" noChangeAspect="1"/>
             </wp:cNvGraphicFramePr>
@@ -1944,7 +2158,7 @@
               <a:graphicData uri="http://schemas.openxmlformats.org/drawingml/2006/picture">
                 <pic:pic xmlns:pic="http://schemas.openxmlformats.org/drawingml/2006/picture">
                   <pic:nvPicPr>
-                    <pic:cNvPr id="5" name="Picture 5" descr="Text&#10;&#10;Description automatically generated"/>
+                    <pic:cNvPr id="8" name="Picture 8" descr="A screenshot of a computer&#10;&#10;Description automatically generated with low confidence"/>
                     <pic:cNvPicPr/>
                   </pic:nvPicPr>
                   <pic:blipFill>
@@ -1962,7 +2176,7 @@
                   <pic:spPr>
                     <a:xfrm>
                       <a:off x="0" y="0"/>
-                      <a:ext cx="4276890" cy="2012788"/>
+                      <a:ext cx="1006016" cy="1419532"/>
                     </a:xfrm>
                     <a:prstGeom prst="rect">
                       <a:avLst/>
@@ -1993,7 +2207,120 @@
           <w:b/>
           <w:bCs/>
         </w:rPr>
-        <w:t xml:space="preserve">Let </w:t>
+        <w:t xml:space="preserve">In </w:t>
+      </w:r>
+      <w:r>
+        <w:rPr>
+          <w:b/>
+          <w:bCs/>
+          <w:i/>
+          <w:iCs/>
+        </w:rPr>
+        <w:t>Python</w:t>
+      </w:r>
+      <w:r>
+        <w:rPr>
+          <w:b/>
+          <w:bCs/>
+        </w:rPr>
+        <w:t xml:space="preserve"> script</w:t>
+      </w:r>
+    </w:p>
+    <w:p>
+      <w:pPr>
+        <w:pStyle w:val="ListParagraph"/>
+        <w:numPr>
+          <w:ilvl w:val="2"/>
+          <w:numId w:val="9"/>
+        </w:numPr>
+        <w:rPr>
+          <w:b/>
+          <w:bCs/>
+        </w:rPr>
+      </w:pPr>
+      <w:r>
+        <w:rPr>
+          <w:b/>
+          <w:bCs/>
+        </w:rPr>
+        <w:t>Split the dataset equally into 3 groups</w:t>
+      </w:r>
+    </w:p>
+    <w:p>
+      <w:pPr>
+        <w:pStyle w:val="ListParagraph"/>
+        <w:numPr>
+          <w:ilvl w:val="2"/>
+          <w:numId w:val="9"/>
+        </w:numPr>
+        <w:rPr>
+          <w:b/>
+          <w:bCs/>
+        </w:rPr>
+      </w:pPr>
+      <w:r>
+        <w:rPr>
+          <w:b/>
+          <w:bCs/>
+        </w:rPr>
+        <w:t xml:space="preserve">Apply the </w:t>
+      </w:r>
+      <w:r>
+        <w:rPr>
+          <w:b/>
+          <w:bCs/>
+          <w:i/>
+          <w:iCs/>
+        </w:rPr>
+        <w:t>Least Squares Method</w:t>
+      </w:r>
+      <w:r>
+        <w:rPr>
+          <w:b/>
+          <w:bCs/>
+        </w:rPr>
+        <w:t xml:space="preserve"> to find the fitted curve</w:t>
+      </w:r>
+    </w:p>
+    <w:p>
+      <w:pPr>
+        <w:pStyle w:val="ListParagraph"/>
+        <w:numPr>
+          <w:ilvl w:val="2"/>
+          <w:numId w:val="9"/>
+        </w:numPr>
+        <w:rPr>
+          <w:b/>
+          <w:bCs/>
+        </w:rPr>
+      </w:pPr>
+      <w:r>
+        <w:rPr>
+          <w:b/>
+          <w:bCs/>
+        </w:rPr>
+        <w:t>Use various function to fit to find the best fitted function</w:t>
+      </w:r>
+    </w:p>
+    <w:p>
+      <w:pPr>
+        <w:pStyle w:val="ListParagraph"/>
+        <w:numPr>
+          <w:ilvl w:val="1"/>
+          <w:numId w:val="9"/>
+        </w:numPr>
+        <w:ind w:left="2160"/>
+        <w:rPr>
+          <w:b/>
+          <w:bCs/>
+        </w:rPr>
+      </w:pPr>
+      <w:r>
+        <w:rPr>
+          <w:b/>
+          <w:bCs/>
+        </w:rPr>
+        <w:t xml:space="preserve">In the experiment, I choose </w:t>
       </w:r>
       <m:oMath>
         <m:r>
@@ -2003,15 +2330,49 @@
           <w:rPr>
             <w:rFonts w:ascii="Cambria Math" w:hAnsi="Cambria Math"/>
           </w:rPr>
-          <m:t>startN=2</m:t>
+          <m:t>a⋅</m:t>
         </m:r>
+        <m:sSup>
+          <m:sSupPr>
+            <m:ctrlPr>
+              <w:rPr>
+                <w:rFonts w:ascii="Cambria Math" w:hAnsi="Cambria Math"/>
+                <w:b/>
+                <w:bCs/>
+                <w:i/>
+              </w:rPr>
+            </m:ctrlPr>
+          </m:sSupPr>
+          <m:e>
+            <m:r>
+              <m:rPr>
+                <m:sty m:val="bi"/>
+              </m:rPr>
+              <w:rPr>
+                <w:rFonts w:ascii="Cambria Math" w:hAnsi="Cambria Math"/>
+              </w:rPr>
+              <m:t>x</m:t>
+            </m:r>
+          </m:e>
+          <m:sup>
+            <m:r>
+              <m:rPr>
+                <m:sty m:val="bi"/>
+              </m:rPr>
+              <w:rPr>
+                <w:rFonts w:ascii="Cambria Math" w:hAnsi="Cambria Math"/>
+              </w:rPr>
+              <m:t>b</m:t>
+            </m:r>
+          </m:sup>
+        </m:sSup>
       </m:oMath>
       <w:r>
         <w:rPr>
           <w:b/>
           <w:bCs/>
         </w:rPr>
-        <w:t xml:space="preserve"> and </w:t>
+        <w:t xml:space="preserve">, </w:t>
       </w:r>
       <m:oMath>
         <m:r>
@@ -2021,7 +2382,7 @@
           <w:rPr>
             <w:rFonts w:ascii="Cambria Math" w:hAnsi="Cambria Math"/>
           </w:rPr>
-          <m:t>times=20</m:t>
+          <m:t>a⋅log(x)</m:t>
         </m:r>
       </m:oMath>
       <w:r>
@@ -2029,7 +2390,25 @@
           <w:b/>
           <w:bCs/>
         </w:rPr>
-        <w:t xml:space="preserve"> and here is the result:</w:t>
+        <w:t xml:space="preserve">, and </w:t>
+      </w:r>
+      <m:oMath>
+        <m:r>
+          <m:rPr>
+            <m:sty m:val="bi"/>
+          </m:rPr>
+          <w:rPr>
+            <w:rFonts w:ascii="Cambria Math" w:hAnsi="Cambria Math"/>
+          </w:rPr>
+          <m:t>a⋅x⋅log(x)</m:t>
+        </m:r>
+      </m:oMath>
+      <w:r>
+        <w:rPr>
+          <w:b/>
+          <w:bCs/>
+        </w:rPr>
+        <w:t xml:space="preserve"> to fit the curve.</w:t>
       </w:r>
     </w:p>
     <w:p>
@@ -2051,12 +2430,11 @@
           <w:bCs/>
           <w:noProof/>
         </w:rPr>
-        <w:lastRenderedPageBreak/>
         <w:drawing>
-          <wp:inline distT="0" distB="0" distL="0" distR="0" wp14:anchorId="42DF9717" wp14:editId="094FFF4A">
-            <wp:extent cx="1999281" cy="3228865"/>
+          <wp:inline distT="0" distB="0" distL="0" distR="0" wp14:anchorId="1EC48C05" wp14:editId="030DFB90">
+            <wp:extent cx="3967566" cy="586386"/>
             <wp:effectExtent l="0" t="0" r="0" b="0"/>
-            <wp:docPr id="6" name="Picture 6" descr="A picture containing text&#10;&#10;Description automatically generated"/>
+            <wp:docPr id="9" name="Picture 9" descr="A black screen with white text&#10;&#10;Description automatically generated with low confidence"/>
             <wp:cNvGraphicFramePr>
               <a:graphicFrameLocks xmlns:a="http://schemas.openxmlformats.org/drawingml/2006/main" noChangeAspect="1"/>
             </wp:cNvGraphicFramePr>
@@ -2064,7 +2442,7 @@
               <a:graphicData uri="http://schemas.openxmlformats.org/drawingml/2006/picture">
                 <pic:pic xmlns:pic="http://schemas.openxmlformats.org/drawingml/2006/picture">
                   <pic:nvPicPr>
-                    <pic:cNvPr id="6" name="Picture 6" descr="A picture containing text&#10;&#10;Description automatically generated"/>
+                    <pic:cNvPr id="9" name="Picture 9" descr="A black screen with white text&#10;&#10;Description automatically generated with low confidence"/>
                     <pic:cNvPicPr/>
                   </pic:nvPicPr>
                   <pic:blipFill rotWithShape="1">
@@ -2075,13 +2453,13 @@
                         </a:ext>
                       </a:extLst>
                     </a:blip>
-                    <a:srcRect b="4370"/>
+                    <a:srcRect b="6845"/>
                     <a:stretch/>
                   </pic:blipFill>
                   <pic:spPr bwMode="auto">
                     <a:xfrm>
                       <a:off x="0" y="0"/>
-                      <a:ext cx="2027213" cy="3273975"/>
+                      <a:ext cx="3985999" cy="589110"/>
                     </a:xfrm>
                     <a:prstGeom prst="rect">
                       <a:avLst/>
@@ -2101,6 +2479,159 @@
           </wp:inline>
         </w:drawing>
       </w:r>
+    </w:p>
+    <w:p>
+      <w:pPr>
+        <w:pStyle w:val="ListParagraph"/>
+        <w:numPr>
+          <w:ilvl w:val="1"/>
+          <w:numId w:val="9"/>
+        </w:numPr>
+        <w:ind w:left="2160"/>
+        <w:rPr>
+          <w:b/>
+          <w:bCs/>
+        </w:rPr>
+      </w:pPr>
+      <w:r>
+        <w:rPr>
+          <w:b/>
+          <w:bCs/>
+        </w:rPr>
+        <w:t>From the result, it is obvious that</w:t>
+      </w:r>
+      <w:r>
+        <w:rPr>
+          <w:b/>
+          <w:bCs/>
+        </w:rPr>
+        <w:t xml:space="preserve"> using the </w:t>
+      </w:r>
+      <w:r>
+        <w:rPr>
+          <w:b/>
+          <w:bCs/>
+          <w:i/>
+          <w:iCs/>
+        </w:rPr>
+        <w:t>power</w:t>
+      </w:r>
+      <w:r>
+        <w:rPr>
+          <w:b/>
+          <w:bCs/>
+        </w:rPr>
+        <w:t xml:space="preserve"> or </w:t>
+      </w:r>
+      <w:r>
+        <w:rPr>
+          <w:b/>
+          <w:bCs/>
+          <w:i/>
+          <w:iCs/>
+        </w:rPr>
+        <w:t>log</w:t>
+      </w:r>
+      <w:r>
+        <w:rPr>
+          <w:b/>
+          <w:bCs/>
+        </w:rPr>
+        <w:t xml:space="preserve"> form is </w:t>
+      </w:r>
+      <w:r>
+        <w:rPr>
+          <w:b/>
+          <w:bCs/>
+        </w:rPr>
+        <w:t>overfitted</w:t>
+      </w:r>
+      <w:r>
+        <w:rPr>
+          <w:b/>
+          <w:bCs/>
+        </w:rPr>
+        <w:t xml:space="preserve">, which means when applying the result from one group to another group, it does not have a good fit. However, the </w:t>
+      </w:r>
+      <w:r>
+        <w:rPr>
+          <w:b/>
+          <w:bCs/>
+          <w:i/>
+          <w:iCs/>
+        </w:rPr>
+        <w:t>nlog</w:t>
+      </w:r>
+      <w:r>
+        <w:rPr>
+          <w:b/>
+          <w:bCs/>
+        </w:rPr>
+        <w:t xml:space="preserve"> form result seems a good fit.</w:t>
+      </w:r>
+    </w:p>
+    <w:p>
+      <w:pPr>
+        <w:pStyle w:val="ListParagraph"/>
+        <w:numPr>
+          <w:ilvl w:val="1"/>
+          <w:numId w:val="9"/>
+        </w:numPr>
+        <w:ind w:left="2160"/>
+        <w:rPr>
+          <w:b/>
+          <w:bCs/>
+        </w:rPr>
+      </w:pPr>
+      <w:r>
+        <w:rPr>
+          <w:b/>
+          <w:bCs/>
+        </w:rPr>
+        <w:lastRenderedPageBreak/>
+        <w:t xml:space="preserve">Thus, in conclusion, </w:t>
+      </w:r>
+      <m:oMath>
+        <m:r>
+          <m:rPr>
+            <m:sty m:val="bi"/>
+          </m:rPr>
+          <w:rPr>
+            <w:rFonts w:ascii="Cambria Math" w:hAnsi="Cambria Math"/>
+          </w:rPr>
+          <m:t>m=0.366</m:t>
+        </m:r>
+        <m:r>
+          <m:rPr>
+            <m:sty m:val="bi"/>
+          </m:rPr>
+          <w:rPr>
+            <w:rFonts w:ascii="Cambria Math" w:hAnsi="Cambria Math"/>
+          </w:rPr>
+          <m:t>n⋅log(n) (n&gt;0)</m:t>
+        </m:r>
+      </m:oMath>
+      <w:r>
+        <w:rPr>
+          <w:b/>
+          <w:bCs/>
+        </w:rPr>
+        <w:t>.</w:t>
+      </w:r>
+    </w:p>
+    <w:p>
+      <w:pPr>
+        <w:pStyle w:val="ListParagraph"/>
+        <w:numPr>
+          <w:ilvl w:val="1"/>
+          <w:numId w:val="9"/>
+        </w:numPr>
+        <w:ind w:left="2160"/>
+        <w:rPr>
+          <w:b/>
+          <w:bCs/>
+        </w:rPr>
+      </w:pPr>
       <w:r>
         <w:rPr>
           <w:b/>
@@ -2108,10 +2639,10 @@
           <w:noProof/>
         </w:rPr>
         <w:drawing>
-          <wp:inline distT="0" distB="0" distL="0" distR="0" wp14:anchorId="0F374CFF" wp14:editId="38C7E0A0">
-            <wp:extent cx="3542119" cy="2594147"/>
-            <wp:effectExtent l="0" t="0" r="1270" b="0"/>
-            <wp:docPr id="7" name="Picture 7" descr="Chart, line chart&#10;&#10;Description automatically generated"/>
+          <wp:inline distT="0" distB="0" distL="0" distR="0" wp14:anchorId="7E386D25" wp14:editId="37D265DA">
+            <wp:extent cx="3192651" cy="2357650"/>
+            <wp:effectExtent l="0" t="0" r="0" b="5080"/>
+            <wp:docPr id="10" name="Picture 10" descr="Chart, line chart&#10;&#10;Description automatically generated"/>
             <wp:cNvGraphicFramePr>
               <a:graphicFrameLocks xmlns:a="http://schemas.openxmlformats.org/drawingml/2006/main" noChangeAspect="1"/>
             </wp:cNvGraphicFramePr>
@@ -2119,7 +2650,7 @@
               <a:graphicData uri="http://schemas.openxmlformats.org/drawingml/2006/picture">
                 <pic:pic xmlns:pic="http://schemas.openxmlformats.org/drawingml/2006/picture">
                   <pic:nvPicPr>
-                    <pic:cNvPr id="7" name="Picture 7" descr="Chart, line chart&#10;&#10;Description automatically generated"/>
+                    <pic:cNvPr id="10" name="Picture 10" descr="Chart, line chart&#10;&#10;Description automatically generated"/>
                     <pic:cNvPicPr/>
                   </pic:nvPicPr>
                   <pic:blipFill>
@@ -2137,7 +2668,7 @@
                   <pic:spPr>
                     <a:xfrm>
                       <a:off x="0" y="0"/>
-                      <a:ext cx="3567081" cy="2612428"/>
+                      <a:ext cx="3223564" cy="2380478"/>
                     </a:xfrm>
                     <a:prstGeom prst="rect">
                       <a:avLst/>
@@ -2168,507 +2699,7 @@
           <w:b/>
           <w:bCs/>
         </w:rPr>
-        <w:t xml:space="preserve">From the result and its plot, it is obvious that </w:t>
-      </w:r>
-      <m:oMath>
-        <m:r>
-          <m:rPr>
-            <m:sty m:val="bi"/>
-          </m:rPr>
-          <w:rPr>
-            <w:rFonts w:ascii="Cambria Math" w:hAnsi="Cambria Math"/>
-          </w:rPr>
-          <m:t>m=n-1 (n&gt;0)</m:t>
-        </m:r>
-      </m:oMath>
-      <w:r>
-        <w:rPr>
-          <w:b/>
-          <w:bCs/>
-        </w:rPr>
-        <w:t>.</w:t>
-      </w:r>
-    </w:p>
-    <w:p>
-      <w:pPr>
-        <w:pStyle w:val="ListParagraph"/>
-        <w:numPr>
-          <w:ilvl w:val="1"/>
-          <w:numId w:val="9"/>
-        </w:numPr>
-        <w:ind w:left="2160"/>
-        <w:rPr>
-          <w:b/>
-          <w:bCs/>
-        </w:rPr>
-      </w:pPr>
-      <w:r>
-        <w:rPr>
-          <w:b/>
-          <w:bCs/>
-        </w:rPr>
-        <w:t>Let’s prove the observation.</w:t>
-      </w:r>
-    </w:p>
-    <w:p>
-      <w:pPr>
-        <w:pStyle w:val="ListParagraph"/>
-        <w:numPr>
-          <w:ilvl w:val="2"/>
-          <w:numId w:val="9"/>
-        </w:numPr>
-        <w:rPr>
-          <w:b/>
-          <w:bCs/>
-        </w:rPr>
-      </w:pPr>
-      <w:r>
-        <w:rPr>
-          <w:b/>
-          <w:bCs/>
-        </w:rPr>
-        <w:t xml:space="preserve">Initially, there are </w:t>
-      </w:r>
-      <m:oMath>
-        <m:r>
-          <m:rPr>
-            <m:sty m:val="bi"/>
-          </m:rPr>
-          <w:rPr>
-            <w:rFonts w:ascii="Cambria Math" w:hAnsi="Cambria Math"/>
-          </w:rPr>
-          <m:t>n</m:t>
-        </m:r>
-      </m:oMath>
-      <w:r>
-        <w:rPr>
-          <w:b/>
-          <w:bCs/>
-        </w:rPr>
-        <w:t xml:space="preserve"> sites, </w:t>
-      </w:r>
-      <m:oMath>
-        <m:r>
-          <m:rPr>
-            <m:sty m:val="bi"/>
-          </m:rPr>
-          <w:rPr>
-            <w:rFonts w:ascii="Cambria Math" w:hAnsi="Cambria Math"/>
-          </w:rPr>
-          <m:t>n</m:t>
-        </m:r>
-      </m:oMath>
-      <w:r>
-        <w:rPr>
-          <w:b/>
-          <w:bCs/>
-        </w:rPr>
-        <w:t xml:space="preserve"> components, and </w:t>
-      </w:r>
-      <m:oMath>
-        <m:r>
-          <m:rPr>
-            <m:sty m:val="bi"/>
-          </m:rPr>
-          <w:rPr>
-            <w:rFonts w:ascii="Cambria Math" w:hAnsi="Cambria Math"/>
-          </w:rPr>
-          <m:t>0</m:t>
-        </m:r>
-      </m:oMath>
-      <w:r>
-        <w:rPr>
-          <w:b/>
-          <w:bCs/>
-        </w:rPr>
-        <w:t xml:space="preserve"> connections.</w:t>
-      </w:r>
-    </w:p>
-    <w:p>
-      <w:pPr>
-        <w:pStyle w:val="ListParagraph"/>
-        <w:numPr>
-          <w:ilvl w:val="2"/>
-          <w:numId w:val="9"/>
-        </w:numPr>
-        <w:rPr>
-          <w:b/>
-          <w:bCs/>
-        </w:rPr>
-      </w:pPr>
-      <w:r>
-        <w:rPr>
-          <w:b/>
-          <w:bCs/>
-        </w:rPr>
-        <w:t>Since</w:t>
-      </w:r>
-      <w:r>
-        <w:rPr>
-          <w:b/>
-          <w:bCs/>
-        </w:rPr>
-        <w:t xml:space="preserve"> we will do a union operation when and only when the pair of sites are not connected, </w:t>
-      </w:r>
-      <w:r>
-        <w:rPr>
-          <w:b/>
-          <w:bCs/>
-        </w:rPr>
-        <w:t>the remaining components will decrease 1 every time we union.</w:t>
-      </w:r>
-    </w:p>
-    <w:p>
-      <w:pPr>
-        <w:pStyle w:val="ListParagraph"/>
-        <w:numPr>
-          <w:ilvl w:val="2"/>
-          <w:numId w:val="9"/>
-        </w:numPr>
-        <w:rPr>
-          <w:b/>
-          <w:bCs/>
-        </w:rPr>
-      </w:pPr>
-      <w:r>
-        <w:rPr>
-          <w:b/>
-          <w:bCs/>
-        </w:rPr>
-        <w:t xml:space="preserve">Also, </w:t>
-      </w:r>
-      <w:r>
-        <w:rPr>
-          <w:b/>
-          <w:bCs/>
-        </w:rPr>
-        <w:t xml:space="preserve">the number of connections increases by </w:t>
-      </w:r>
-      <m:oMath>
-        <m:r>
-          <m:rPr>
-            <m:sty m:val="bi"/>
-          </m:rPr>
-          <w:rPr>
-            <w:rFonts w:ascii="Cambria Math" w:hAnsi="Cambria Math"/>
-          </w:rPr>
-          <m:t>1</m:t>
-        </m:r>
-      </m:oMath>
-      <w:r>
-        <w:rPr>
-          <w:b/>
-          <w:bCs/>
-        </w:rPr>
-        <w:t xml:space="preserve"> when and only when we do a union operation</w:t>
-      </w:r>
-      <w:r>
-        <w:rPr>
-          <w:b/>
-          <w:bCs/>
-        </w:rPr>
-        <w:t>.</w:t>
-      </w:r>
-    </w:p>
-    <w:p>
-      <w:pPr>
-        <w:pStyle w:val="ListParagraph"/>
-        <w:numPr>
-          <w:ilvl w:val="2"/>
-          <w:numId w:val="9"/>
-        </w:numPr>
-        <w:rPr>
-          <w:b/>
-          <w:bCs/>
-        </w:rPr>
-      </w:pPr>
-      <w:r>
-        <w:rPr>
-          <w:b/>
-          <w:bCs/>
-        </w:rPr>
-        <w:lastRenderedPageBreak/>
-        <w:t xml:space="preserve">Thus, let’s assume that we have done union operation for </w:t>
-      </w:r>
-      <m:oMath>
-        <m:r>
-          <m:rPr>
-            <m:sty m:val="bi"/>
-          </m:rPr>
-          <w:rPr>
-            <w:rFonts w:ascii="Cambria Math" w:hAnsi="Cambria Math"/>
-          </w:rPr>
-          <m:t>k</m:t>
-        </m:r>
-      </m:oMath>
-      <w:r>
-        <w:rPr>
-          <w:b/>
-          <w:bCs/>
-        </w:rPr>
-        <w:t xml:space="preserve"> times where </w:t>
-      </w:r>
-      <m:oMath>
-        <m:r>
-          <m:rPr>
-            <m:sty m:val="bi"/>
-          </m:rPr>
-          <w:rPr>
-            <w:rFonts w:ascii="Cambria Math" w:hAnsi="Cambria Math"/>
-          </w:rPr>
-          <m:t>k≥0</m:t>
-        </m:r>
-      </m:oMath>
-      <w:r>
-        <w:rPr>
-          <w:b/>
-          <w:bCs/>
-        </w:rPr>
-        <w:t xml:space="preserve">. The number of connections is </w:t>
-      </w:r>
-      <m:oMath>
-        <m:r>
-          <m:rPr>
-            <m:sty m:val="bi"/>
-          </m:rPr>
-          <w:rPr>
-            <w:rFonts w:ascii="Cambria Math" w:hAnsi="Cambria Math"/>
-          </w:rPr>
-          <m:t>k</m:t>
-        </m:r>
-      </m:oMath>
-      <w:r>
-        <w:rPr>
-          <w:b/>
-          <w:bCs/>
-        </w:rPr>
-        <w:t xml:space="preserve">. The remaining components is </w:t>
-      </w:r>
-      <m:oMath>
-        <m:r>
-          <m:rPr>
-            <m:sty m:val="bi"/>
-          </m:rPr>
-          <w:rPr>
-            <w:rFonts w:ascii="Cambria Math" w:hAnsi="Cambria Math"/>
-          </w:rPr>
-          <m:t>n-k</m:t>
-        </m:r>
-      </m:oMath>
-      <w:r>
-        <w:rPr>
-          <w:b/>
-          <w:bCs/>
-        </w:rPr>
-        <w:t>.</w:t>
-      </w:r>
-    </w:p>
-    <w:p>
-      <w:pPr>
-        <w:pStyle w:val="ListParagraph"/>
-        <w:numPr>
-          <w:ilvl w:val="2"/>
-          <w:numId w:val="9"/>
-        </w:numPr>
-        <w:jc w:val="both"/>
-        <w:rPr>
-          <w:b/>
-          <w:bCs/>
-        </w:rPr>
-      </w:pPr>
-      <w:r>
-        <w:rPr>
-          <w:b/>
-          <w:bCs/>
-        </w:rPr>
-        <w:t xml:space="preserve">Let’s assume there are in total </w:t>
-      </w:r>
-      <m:oMath>
-        <m:r>
-          <m:rPr>
-            <m:sty m:val="bi"/>
-          </m:rPr>
-          <w:rPr>
-            <w:rFonts w:ascii="Cambria Math" w:hAnsi="Cambria Math"/>
-          </w:rPr>
-          <m:t>m</m:t>
-        </m:r>
-      </m:oMath>
-      <w:r>
-        <w:rPr>
-          <w:b/>
-          <w:bCs/>
-        </w:rPr>
-        <w:t xml:space="preserve"> times of union operation. The total number of connections is </w:t>
-      </w:r>
-      <m:oMath>
-        <m:r>
-          <m:rPr>
-            <m:sty m:val="bi"/>
-          </m:rPr>
-          <w:rPr>
-            <w:rFonts w:ascii="Cambria Math" w:hAnsi="Cambria Math"/>
-          </w:rPr>
-          <m:t>m</m:t>
-        </m:r>
-      </m:oMath>
-      <w:r>
-        <w:rPr>
-          <w:b/>
-          <w:bCs/>
-        </w:rPr>
-        <w:t xml:space="preserve">. </w:t>
-      </w:r>
-      <w:r>
-        <w:rPr>
-          <w:b/>
-          <w:bCs/>
-        </w:rPr>
-        <w:t xml:space="preserve">Because the loop in the </w:t>
-      </w:r>
-      <w:r>
-        <w:rPr>
-          <w:b/>
-          <w:bCs/>
-          <w:i/>
-          <w:iCs/>
-        </w:rPr>
-        <w:t>count</w:t>
-      </w:r>
-      <w:r>
-        <w:rPr>
-          <w:b/>
-          <w:bCs/>
-        </w:rPr>
-        <w:t xml:space="preserve"> function will break </w:t>
-      </w:r>
-      <w:r>
-        <w:rPr>
-          <w:b/>
-          <w:bCs/>
-        </w:rPr>
-        <w:t>only if</w:t>
-      </w:r>
-      <w:r>
-        <w:rPr>
-          <w:b/>
-          <w:bCs/>
-        </w:rPr>
-        <w:t xml:space="preserve"> there is only </w:t>
-      </w:r>
-      <m:oMath>
-        <m:r>
-          <m:rPr>
-            <m:sty m:val="bi"/>
-          </m:rPr>
-          <w:rPr>
-            <w:rFonts w:ascii="Cambria Math" w:hAnsi="Cambria Math"/>
-          </w:rPr>
-          <m:t>1</m:t>
-        </m:r>
-      </m:oMath>
-      <w:r>
-        <w:rPr>
-          <w:b/>
-          <w:bCs/>
-        </w:rPr>
-        <w:t xml:space="preserve"> remaining component, we obtain an equation </w:t>
-      </w:r>
-      <m:oMath>
-        <m:r>
-          <m:rPr>
-            <m:sty m:val="bi"/>
-          </m:rPr>
-          <w:rPr>
-            <w:rFonts w:ascii="Cambria Math" w:hAnsi="Cambria Math"/>
-          </w:rPr>
-          <m:t>n-</m:t>
-        </m:r>
-        <m:r>
-          <m:rPr>
-            <m:sty m:val="bi"/>
-          </m:rPr>
-          <w:rPr>
-            <w:rFonts w:ascii="Cambria Math" w:hAnsi="Cambria Math"/>
-          </w:rPr>
-          <m:t>m</m:t>
-        </m:r>
-        <m:r>
-          <m:rPr>
-            <m:sty m:val="bi"/>
-          </m:rPr>
-          <w:rPr>
-            <w:rFonts w:ascii="Cambria Math" w:hAnsi="Cambria Math"/>
-          </w:rPr>
-          <m:t>=1</m:t>
-        </m:r>
-      </m:oMath>
-      <w:r>
-        <w:rPr>
-          <w:b/>
-          <w:bCs/>
-        </w:rPr>
-        <w:t>.</w:t>
-      </w:r>
-    </w:p>
-    <w:p>
-      <w:pPr>
-        <w:pStyle w:val="ListParagraph"/>
-        <w:numPr>
-          <w:ilvl w:val="2"/>
-          <w:numId w:val="9"/>
-        </w:numPr>
-        <w:jc w:val="both"/>
-        <w:rPr>
-          <w:b/>
-          <w:bCs/>
-        </w:rPr>
-      </w:pPr>
-      <w:r>
-        <w:rPr>
-          <w:b/>
-          <w:bCs/>
-        </w:rPr>
-        <w:t xml:space="preserve">Thus, </w:t>
-      </w:r>
-      <w:r>
-        <w:rPr>
-          <w:b/>
-          <w:bCs/>
-        </w:rPr>
-        <w:t xml:space="preserve"> </w:t>
-      </w:r>
-      <m:oMath>
-        <m:r>
-          <m:rPr>
-            <m:sty m:val="bi"/>
-          </m:rPr>
-          <w:rPr>
-            <w:rFonts w:ascii="Cambria Math" w:hAnsi="Cambria Math"/>
-          </w:rPr>
-          <m:t>m=n-1</m:t>
-        </m:r>
-      </m:oMath>
-    </w:p>
-    <w:p>
-      <w:pPr>
-        <w:pStyle w:val="ListParagraph"/>
-        <w:numPr>
-          <w:ilvl w:val="2"/>
-          <w:numId w:val="9"/>
-        </w:numPr>
-        <w:jc w:val="both"/>
-        <w:rPr>
-          <w:b/>
-          <w:bCs/>
-        </w:rPr>
-      </w:pPr>
-      <w:r>
-        <w:rPr>
-          <w:b/>
-          <w:bCs/>
-        </w:rPr>
-        <w:t>Q.E.D</w:t>
+        <w:t>What is more, from the plot, this conclusion seems acceptable.</w:t>
       </w:r>
     </w:p>
     <w:sectPr>
@@ -3689,7 +3720,7 @@
   <w:num w:numId="5">
     <w:abstractNumId w:val="3"/>
     <w:lvlOverride w:ilvl="0">
-      <w:lvl w:ilvl="0" w:tplc="5FEEA032">
+      <w:lvl w:ilvl="0" w:tplc="D1820414">
         <w:start w:val="1"/>
         <w:numFmt w:val="bullet"/>
         <w:lvlText w:val="๏"/>
@@ -3722,7 +3753,7 @@
       </w:lvl>
     </w:lvlOverride>
     <w:lvlOverride w:ilvl="1">
-      <w:lvl w:ilvl="1" w:tplc="11FC3224">
+      <w:lvl w:ilvl="1" w:tplc="DC4E43E4">
         <w:start w:val="1"/>
         <w:numFmt w:val="bullet"/>
         <w:lvlText w:val="o"/>
@@ -3755,7 +3786,7 @@
       </w:lvl>
     </w:lvlOverride>
     <w:lvlOverride w:ilvl="2">
-      <w:lvl w:ilvl="2" w:tplc="EADEC5B2">
+      <w:lvl w:ilvl="2" w:tplc="0A1C100E">
         <w:start w:val="1"/>
         <w:numFmt w:val="bullet"/>
         <w:lvlText w:val="▪"/>
@@ -3788,7 +3819,7 @@
       </w:lvl>
     </w:lvlOverride>
     <w:lvlOverride w:ilvl="3">
-      <w:lvl w:ilvl="3" w:tplc="C20CD180">
+      <w:lvl w:ilvl="3" w:tplc="44A029F8">
         <w:start w:val="1"/>
         <w:numFmt w:val="bullet"/>
         <w:lvlText w:val="·"/>
@@ -3821,7 +3852,7 @@
       </w:lvl>
     </w:lvlOverride>
     <w:lvlOverride w:ilvl="4">
-      <w:lvl w:ilvl="4" w:tplc="AFB441FC">
+      <w:lvl w:ilvl="4" w:tplc="71426368">
         <w:start w:val="1"/>
         <w:numFmt w:val="bullet"/>
         <w:lvlText w:val="o"/>
@@ -3854,7 +3885,7 @@
       </w:lvl>
     </w:lvlOverride>
     <w:lvlOverride w:ilvl="5">
-      <w:lvl w:ilvl="5" w:tplc="DA404832">
+      <w:lvl w:ilvl="5" w:tplc="07524938">
         <w:start w:val="1"/>
         <w:numFmt w:val="bullet"/>
         <w:lvlText w:val="▪"/>
@@ -3887,7 +3918,7 @@
       </w:lvl>
     </w:lvlOverride>
     <w:lvlOverride w:ilvl="6">
-      <w:lvl w:ilvl="6" w:tplc="FDC2BC04">
+      <w:lvl w:ilvl="6" w:tplc="452CFDA6">
         <w:start w:val="1"/>
         <w:numFmt w:val="bullet"/>
         <w:lvlText w:val="·"/>
@@ -3920,7 +3951,7 @@
       </w:lvl>
     </w:lvlOverride>
     <w:lvlOverride w:ilvl="7">
-      <w:lvl w:ilvl="7" w:tplc="744A9F6A">
+      <w:lvl w:ilvl="7" w:tplc="8CDC40A6">
         <w:start w:val="1"/>
         <w:numFmt w:val="bullet"/>
         <w:lvlText w:val="o"/>
@@ -3953,7 +3984,7 @@
       </w:lvl>
     </w:lvlOverride>
     <w:lvlOverride w:ilvl="8">
-      <w:lvl w:ilvl="8" w:tplc="38B4D84E">
+      <w:lvl w:ilvl="8" w:tplc="A420CBD4">
         <w:start w:val="1"/>
         <w:numFmt w:val="bullet"/>
         <w:lvlText w:val="▪"/>
@@ -4414,7 +4445,6 @@
   <w:style w:type="character" w:default="1" w:styleId="DefaultParagraphFont">
     <w:name w:val="Default Paragraph Font"/>
     <w:uiPriority w:val="1"/>
-    <w:semiHidden/>
     <w:unhideWhenUsed/>
   </w:style>
   <w:style w:type="table" w:default="1" w:styleId="TableNormal">

</xml_diff>